<commit_message>
8 Puzzle Solver Was Updated!
</commit_message>
<xml_diff>
--- a/Python/AI/8 Puzzle Solver/8 Puzzle Solver Project Document.docx
+++ b/Python/AI/8 Puzzle Solver/8 Puzzle Solver Project Document.docx
@@ -18043,7 +18043,25 @@
           <w:rtl/>
         </w:rPr>
         <w:lastRenderedPageBreak/>
-        <w:t xml:space="preserve">همان گونه مه در روش های </w:t>
+        <w:t xml:space="preserve">همان گونه </w:t>
+      </w:r>
+      <w:r>
+        <w:rPr>
+          <w:rFonts w:cs="B Nazanin" w:hint="cs"/>
+          <w:sz w:val="20"/>
+          <w:szCs w:val="20"/>
+          <w:rtl/>
+        </w:rPr>
+        <w:t>ک</w:t>
+      </w:r>
+      <w:r>
+        <w:rPr>
+          <w:rFonts w:cs="B Nazanin" w:hint="cs"/>
+          <w:sz w:val="20"/>
+          <w:szCs w:val="20"/>
+          <w:rtl/>
+        </w:rPr>
+        <w:t xml:space="preserve">ه در روش های </w:t>
       </w:r>
       <w:r>
         <w:rPr>

</xml_diff>